<commit_message>
actualizaciones recurso 60 y 80 tema 1
</commit_message>
<xml_diff>
--- a/fuentes/contenidos/grado11/guion02/MA_11_02_CO_REC240.docx
+++ b/fuentes/contenidos/grado11/guion02/MA_11_02_CO_REC240.docx
@@ -64,7 +64,27 @@
           <w:szCs w:val="18"/>
           <w:highlight w:val="green"/>
         </w:rPr>
-        <w:t>Nombre del guión a que corresponde el ejercicio</w:t>
+        <w:t xml:space="preserve">Nombre del </w:t>
+      </w:r>
+      <w:proofErr w:type="spellStart"/>
+      <w:r>
+        <w:rPr>
+          <w:rFonts w:ascii="Arial" w:hAnsi="Arial"/>
+          <w:sz w:val="18"/>
+          <w:szCs w:val="18"/>
+          <w:highlight w:val="green"/>
+        </w:rPr>
+        <w:t>guión</w:t>
+      </w:r>
+      <w:proofErr w:type="spellEnd"/>
+      <w:r>
+        <w:rPr>
+          <w:rFonts w:ascii="Arial" w:hAnsi="Arial"/>
+          <w:sz w:val="18"/>
+          <w:szCs w:val="18"/>
+          <w:highlight w:val="green"/>
+        </w:rPr>
+        <w:t xml:space="preserve"> a que corresponde el ejercicio</w:t>
       </w:r>
     </w:p>
     <w:p>
@@ -164,8 +184,9 @@
           <w:szCs w:val="18"/>
           <w:highlight w:val="green"/>
         </w:rPr>
-        <w:t>Título del recurso</w:t>
-      </w:r>
+        <w:t xml:space="preserve">Título del </w:t>
+      </w:r>
+      <w:proofErr w:type="gramStart"/>
       <w:r>
         <w:rPr>
           <w:rFonts w:ascii="Arial" w:hAnsi="Arial"/>
@@ -173,8 +194,18 @@
           <w:szCs w:val="18"/>
           <w:highlight w:val="green"/>
         </w:rPr>
+        <w:t>recurso</w:t>
+      </w:r>
+      <w:r>
+        <w:rPr>
+          <w:rFonts w:ascii="Arial" w:hAnsi="Arial"/>
+          <w:sz w:val="18"/>
+          <w:szCs w:val="18"/>
+          <w:highlight w:val="green"/>
+        </w:rPr>
         <w:t>(</w:t>
       </w:r>
+      <w:proofErr w:type="gramEnd"/>
       <w:r>
         <w:rPr>
           <w:rFonts w:ascii="Arial" w:hAnsi="Arial"/>
@@ -375,6 +406,7 @@
           <w:szCs w:val="18"/>
         </w:rPr>
       </w:pPr>
+      <w:proofErr w:type="gramStart"/>
       <w:r>
         <w:rPr>
           <w:rFonts w:ascii="Arial" w:hAnsi="Arial" w:cs="Arial"/>
@@ -383,6 +415,7 @@
         </w:rPr>
         <w:t>funciones</w:t>
       </w:r>
+      <w:proofErr w:type="gramEnd"/>
     </w:p>
     <w:p>
       <w:pPr>
@@ -492,6 +525,7 @@
         </w:rPr>
         <w:t xml:space="preserve"> (</w:t>
       </w:r>
+      <w:proofErr w:type="spellStart"/>
       <w:r>
         <w:rPr>
           <w:rFonts w:ascii="Arial" w:hAnsi="Arial"/>
@@ -508,7 +542,17 @@
           <w:szCs w:val="18"/>
           <w:highlight w:val="green"/>
         </w:rPr>
-        <w:t>sólo una</w:t>
+        <w:t>sólo</w:t>
+      </w:r>
+      <w:proofErr w:type="spellEnd"/>
+      <w:r>
+        <w:rPr>
+          <w:rFonts w:ascii="Arial" w:hAnsi="Arial"/>
+          <w:sz w:val="18"/>
+          <w:szCs w:val="18"/>
+          <w:highlight w:val="green"/>
+        </w:rPr>
+        <w:t xml:space="preserve"> una</w:t>
       </w:r>
       <w:r>
         <w:rPr>
@@ -1830,6 +1874,7 @@
         </w:rPr>
         <w:t xml:space="preserve">Medio </w:t>
       </w:r>
+      <w:proofErr w:type="spellStart"/>
       <w:r>
         <w:rPr>
           <w:rFonts w:ascii="Arial" w:hAnsi="Arial"/>
@@ -1839,6 +1884,7 @@
         </w:rPr>
         <w:t>ó</w:t>
       </w:r>
+      <w:proofErr w:type="spellEnd"/>
       <w:r>
         <w:rPr>
           <w:rFonts w:ascii="Arial" w:hAnsi="Arial"/>
@@ -3230,7 +3276,27 @@
           <w:szCs w:val="18"/>
           <w:highlight w:val="yellow"/>
         </w:rPr>
-        <w:t xml:space="preserve"> 1-Fácil, 2-Medio, ó 3-Dificil:</w:t>
+        <w:t xml:space="preserve"> 1-Fácil, 2-Medio, </w:t>
+      </w:r>
+      <w:proofErr w:type="spellStart"/>
+      <w:r>
+        <w:rPr>
+          <w:rFonts w:ascii="Arial" w:hAnsi="Arial" w:cs="Arial"/>
+          <w:sz w:val="18"/>
+          <w:szCs w:val="18"/>
+          <w:highlight w:val="yellow"/>
+        </w:rPr>
+        <w:t>ó</w:t>
+      </w:r>
+      <w:proofErr w:type="spellEnd"/>
+      <w:r>
+        <w:rPr>
+          <w:rFonts w:ascii="Arial" w:hAnsi="Arial" w:cs="Arial"/>
+          <w:sz w:val="18"/>
+          <w:szCs w:val="18"/>
+          <w:highlight w:val="yellow"/>
+        </w:rPr>
+        <w:t xml:space="preserve"> 3-Dificil:</w:t>
       </w:r>
     </w:p>
     <w:p>
@@ -3878,7 +3944,27 @@
           <w:szCs w:val="18"/>
           <w:highlight w:val="yellow"/>
         </w:rPr>
-        <w:t xml:space="preserve"> 1-Fácil, 2-Medio, ó 3-Dificil:</w:t>
+        <w:t xml:space="preserve"> 1-Fácil, 2-Medio, </w:t>
+      </w:r>
+      <w:proofErr w:type="spellStart"/>
+      <w:r>
+        <w:rPr>
+          <w:rFonts w:ascii="Arial" w:hAnsi="Arial" w:cs="Arial"/>
+          <w:sz w:val="18"/>
+          <w:szCs w:val="18"/>
+          <w:highlight w:val="yellow"/>
+        </w:rPr>
+        <w:t>ó</w:t>
+      </w:r>
+      <w:proofErr w:type="spellEnd"/>
+      <w:r>
+        <w:rPr>
+          <w:rFonts w:ascii="Arial" w:hAnsi="Arial" w:cs="Arial"/>
+          <w:sz w:val="18"/>
+          <w:szCs w:val="18"/>
+          <w:highlight w:val="yellow"/>
+        </w:rPr>
+        <w:t xml:space="preserve"> 3-Dificil:</w:t>
       </w:r>
     </w:p>
     <w:p>
@@ -4490,7 +4576,27 @@
           <w:szCs w:val="18"/>
           <w:highlight w:val="yellow"/>
         </w:rPr>
-        <w:t xml:space="preserve"> 1-Fácil, 2-Medio, ó 3-Dificil:</w:t>
+        <w:t xml:space="preserve"> 1-Fácil, 2-Medio, </w:t>
+      </w:r>
+      <w:proofErr w:type="spellStart"/>
+      <w:r>
+        <w:rPr>
+          <w:rFonts w:ascii="Arial" w:hAnsi="Arial" w:cs="Arial"/>
+          <w:sz w:val="18"/>
+          <w:szCs w:val="18"/>
+          <w:highlight w:val="yellow"/>
+        </w:rPr>
+        <w:t>ó</w:t>
+      </w:r>
+      <w:proofErr w:type="spellEnd"/>
+      <w:r>
+        <w:rPr>
+          <w:rFonts w:ascii="Arial" w:hAnsi="Arial" w:cs="Arial"/>
+          <w:sz w:val="18"/>
+          <w:szCs w:val="18"/>
+          <w:highlight w:val="yellow"/>
+        </w:rPr>
+        <w:t xml:space="preserve"> 3-Dificil:</w:t>
       </w:r>
     </w:p>
     <w:p>
@@ -4542,18 +4648,8 @@
           <w:sz w:val="18"/>
           <w:szCs w:val="18"/>
         </w:rPr>
-        <w:t xml:space="preserve">Gráfica de </w:t>
-      </w:r>
-      <w:bookmarkStart w:id="0" w:name="_GoBack"/>
-      <w:r>
-        <w:rPr>
-          <w:rFonts w:ascii="Arial" w:hAnsi="Arial" w:cs="Arial"/>
-          <w:sz w:val="18"/>
-          <w:szCs w:val="18"/>
-        </w:rPr>
-        <w:t xml:space="preserve">la </w:t>
-      </w:r>
-      <w:bookmarkEnd w:id="0"/>
+        <w:t xml:space="preserve">Gráfica de la </w:t>
+      </w:r>
       <m:oMath>
         <m:r>
           <w:rPr>
@@ -4660,6 +4756,462 @@
           <w:szCs w:val="18"/>
         </w:rPr>
       </w:pPr>
+      <w:r>
+        <w:rPr>
+          <w:rFonts w:ascii="Arial" w:hAnsi="Arial" w:cs="Arial"/>
+          <w:sz w:val="18"/>
+          <w:szCs w:val="18"/>
+          <w:highlight w:val="green"/>
+        </w:rPr>
+        <w:t xml:space="preserve">PREGUNTA </w:t>
+      </w:r>
+      <w:r>
+        <w:rPr>
+          <w:rFonts w:ascii="Arial" w:hAnsi="Arial" w:cs="Arial"/>
+          <w:sz w:val="18"/>
+          <w:szCs w:val="18"/>
+        </w:rPr>
+        <w:t>4</w:t>
+      </w:r>
+    </w:p>
+    <w:p>
+      <w:pPr>
+        <w:rPr>
+          <w:rFonts w:ascii="Arial" w:hAnsi="Arial" w:cs="Arial"/>
+          <w:sz w:val="18"/>
+          <w:szCs w:val="18"/>
+        </w:rPr>
+      </w:pPr>
+      <w:r>
+        <w:rPr>
+          <w:rFonts w:ascii="Arial" w:hAnsi="Arial"/>
+          <w:b/>
+          <w:color w:val="FF0000"/>
+          <w:sz w:val="18"/>
+          <w:szCs w:val="18"/>
+        </w:rPr>
+        <w:t>*</w:t>
+      </w:r>
+      <w:r>
+        <w:rPr>
+          <w:rFonts w:ascii="Arial" w:hAnsi="Arial" w:cs="Arial"/>
+          <w:sz w:val="18"/>
+          <w:szCs w:val="18"/>
+          <w:highlight w:val="yellow"/>
+        </w:rPr>
+        <w:t>Enunciado (p</w:t>
+      </w:r>
+      <w:r>
+        <w:rPr>
+          <w:rFonts w:ascii="Arial" w:hAnsi="Arial" w:cs="Arial"/>
+          <w:sz w:val="18"/>
+          <w:szCs w:val="18"/>
+          <w:highlight w:val="yellow"/>
+        </w:rPr>
+        <w:t xml:space="preserve">regunta </w:t>
+      </w:r>
+      <w:r>
+        <w:rPr>
+          <w:rFonts w:ascii="Arial" w:hAnsi="Arial" w:cs="Arial"/>
+          <w:b/>
+          <w:sz w:val="18"/>
+          <w:szCs w:val="18"/>
+          <w:highlight w:val="yellow"/>
+        </w:rPr>
+        <w:t>500</w:t>
+      </w:r>
+      <w:r>
+        <w:rPr>
+          <w:rFonts w:ascii="Arial" w:hAnsi="Arial" w:cs="Arial"/>
+          <w:sz w:val="18"/>
+          <w:szCs w:val="18"/>
+          <w:highlight w:val="yellow"/>
+        </w:rPr>
+        <w:t xml:space="preserve"> caracteres máximo</w:t>
+      </w:r>
+      <w:r>
+        <w:rPr>
+          <w:rFonts w:ascii="Arial" w:hAnsi="Arial" w:cs="Arial"/>
+          <w:sz w:val="18"/>
+          <w:szCs w:val="18"/>
+          <w:highlight w:val="yellow"/>
+        </w:rPr>
+        <w:t>)</w:t>
+      </w:r>
+    </w:p>
+    <w:p>
+      <w:pPr>
+        <w:rPr>
+          <w:rFonts w:ascii="Arial" w:hAnsi="Arial" w:cs="Arial"/>
+          <w:sz w:val="18"/>
+          <w:szCs w:val="18"/>
+        </w:rPr>
+      </w:pPr>
+    </w:p>
+    <w:p>
+      <w:pPr>
+        <w:rPr>
+          <w:rFonts w:ascii="Arial" w:hAnsi="Arial" w:cs="Arial"/>
+          <w:sz w:val="18"/>
+          <w:szCs w:val="18"/>
+        </w:rPr>
+      </w:pPr>
+      <w:r>
+        <w:rPr>
+          <w:rFonts w:ascii="Arial" w:hAnsi="Arial" w:cs="Arial"/>
+          <w:sz w:val="18"/>
+          <w:szCs w:val="18"/>
+        </w:rPr>
+        <w:t>Con base en la gráfica de la función, determina:</w:t>
+      </w:r>
+    </w:p>
+    <w:p>
+      <w:pPr>
+        <w:pStyle w:val="Prrafodelista"/>
+        <w:numPr>
+          <w:ilvl w:val="0"/>
+          <w:numId w:val="6"/>
+        </w:numPr>
+        <w:rPr>
+          <w:rFonts w:ascii="Arial" w:hAnsi="Arial" w:cs="Arial"/>
+          <w:sz w:val="18"/>
+          <w:szCs w:val="18"/>
+        </w:rPr>
+      </w:pPr>
+      <w:r>
+        <w:rPr>
+          <w:rFonts w:ascii="Arial" w:hAnsi="Arial" w:cs="Arial"/>
+          <w:sz w:val="18"/>
+          <w:szCs w:val="18"/>
+        </w:rPr>
+        <w:t>D</w:t>
+      </w:r>
+      <w:r>
+        <w:rPr>
+          <w:rFonts w:ascii="Arial" w:hAnsi="Arial" w:cs="Arial"/>
+          <w:sz w:val="18"/>
+          <w:szCs w:val="18"/>
+        </w:rPr>
+        <w:t>omino</w:t>
+      </w:r>
+    </w:p>
+    <w:p>
+      <w:pPr>
+        <w:pStyle w:val="Prrafodelista"/>
+        <w:numPr>
+          <w:ilvl w:val="0"/>
+          <w:numId w:val="6"/>
+        </w:numPr>
+        <w:rPr>
+          <w:rFonts w:ascii="Arial" w:hAnsi="Arial" w:cs="Arial"/>
+          <w:sz w:val="18"/>
+          <w:szCs w:val="18"/>
+        </w:rPr>
+      </w:pPr>
+      <w:r>
+        <w:rPr>
+          <w:rFonts w:ascii="Arial" w:hAnsi="Arial" w:cs="Arial"/>
+          <w:sz w:val="18"/>
+          <w:szCs w:val="18"/>
+        </w:rPr>
+        <w:t>Rango</w:t>
+      </w:r>
+    </w:p>
+    <w:p>
+      <w:pPr>
+        <w:pStyle w:val="Prrafodelista"/>
+        <w:numPr>
+          <w:ilvl w:val="0"/>
+          <w:numId w:val="6"/>
+        </w:numPr>
+        <w:rPr>
+          <w:rFonts w:ascii="Arial" w:hAnsi="Arial" w:cs="Arial"/>
+          <w:sz w:val="18"/>
+          <w:szCs w:val="18"/>
+        </w:rPr>
+      </w:pPr>
+      <m:oMath>
+        <m:r>
+          <w:rPr>
+            <w:rFonts w:ascii="Cambria Math" w:hAnsi="Cambria Math" w:cs="Arial"/>
+            <w:sz w:val="18"/>
+            <w:szCs w:val="18"/>
+          </w:rPr>
+          <m:t>f(0)</m:t>
+        </m:r>
+      </m:oMath>
+    </w:p>
+    <w:p>
+      <w:pPr>
+        <w:pStyle w:val="Prrafodelista"/>
+        <w:numPr>
+          <w:ilvl w:val="0"/>
+          <w:numId w:val="6"/>
+        </w:numPr>
+        <w:rPr>
+          <w:rFonts w:ascii="Arial" w:hAnsi="Arial" w:cs="Arial"/>
+          <w:sz w:val="18"/>
+          <w:szCs w:val="18"/>
+        </w:rPr>
+      </w:pPr>
+      <w:r>
+        <w:rPr>
+          <w:rFonts w:ascii="Arial" w:hAnsi="Arial" w:cs="Arial"/>
+          <w:sz w:val="18"/>
+          <w:szCs w:val="18"/>
+        </w:rPr>
+        <w:t xml:space="preserve">Punto de corte con el eje </w:t>
+      </w:r>
+      <m:oMath>
+        <m:r>
+          <w:rPr>
+            <w:rFonts w:ascii="Cambria Math" w:hAnsi="Cambria Math" w:cs="Arial"/>
+            <w:sz w:val="18"/>
+            <w:szCs w:val="18"/>
+          </w:rPr>
+          <m:t>X</m:t>
+        </m:r>
+      </m:oMath>
+    </w:p>
+    <w:p>
+      <w:pPr>
+        <w:pStyle w:val="Prrafodelista"/>
+        <w:numPr>
+          <w:ilvl w:val="0"/>
+          <w:numId w:val="6"/>
+        </w:numPr>
+        <w:rPr>
+          <w:rFonts w:ascii="Arial" w:hAnsi="Arial" w:cs="Arial"/>
+          <w:sz w:val="18"/>
+          <w:szCs w:val="18"/>
+        </w:rPr>
+      </w:pPr>
+      <w:r>
+        <w:rPr>
+          <w:rFonts w:ascii="Arial" w:hAnsi="Arial" w:cs="Arial"/>
+          <w:sz w:val="18"/>
+          <w:szCs w:val="18"/>
+        </w:rPr>
+        <w:t>Si es par, impar o ninguna</w:t>
+      </w:r>
+    </w:p>
+    <w:p>
+      <w:pPr>
+        <w:pStyle w:val="Prrafodelista"/>
+        <w:numPr>
+          <w:ilvl w:val="0"/>
+          <w:numId w:val="6"/>
+        </w:numPr>
+        <w:rPr>
+          <w:rFonts w:ascii="Arial" w:hAnsi="Arial" w:cs="Arial"/>
+          <w:sz w:val="18"/>
+          <w:szCs w:val="18"/>
+        </w:rPr>
+      </w:pPr>
+      <w:r>
+        <w:rPr>
+          <w:rFonts w:ascii="Arial" w:hAnsi="Arial" w:cs="Arial"/>
+          <w:sz w:val="18"/>
+          <w:szCs w:val="18"/>
+        </w:rPr>
+        <w:t>Intervalos donde es creciente</w:t>
+      </w:r>
+    </w:p>
+    <w:p>
+      <w:pPr>
+        <w:pStyle w:val="Prrafodelista"/>
+        <w:numPr>
+          <w:ilvl w:val="0"/>
+          <w:numId w:val="6"/>
+        </w:numPr>
+        <w:rPr>
+          <w:rFonts w:ascii="Arial" w:hAnsi="Arial" w:cs="Arial"/>
+          <w:sz w:val="18"/>
+          <w:szCs w:val="18"/>
+        </w:rPr>
+      </w:pPr>
+      <w:r>
+        <w:rPr>
+          <w:rFonts w:ascii="Arial" w:hAnsi="Arial" w:cs="Arial"/>
+          <w:sz w:val="18"/>
+          <w:szCs w:val="18"/>
+        </w:rPr>
+        <w:t>Intervalos donde es decreciente</w:t>
+      </w:r>
+    </w:p>
+    <w:p>
+      <w:pPr>
+        <w:pStyle w:val="Prrafodelista"/>
+        <w:numPr>
+          <w:ilvl w:val="0"/>
+          <w:numId w:val="6"/>
+        </w:numPr>
+        <w:rPr>
+          <w:rFonts w:ascii="Arial" w:hAnsi="Arial" w:cs="Arial"/>
+          <w:sz w:val="18"/>
+          <w:szCs w:val="18"/>
+        </w:rPr>
+      </w:pPr>
+      <w:r>
+        <w:rPr>
+          <w:rFonts w:ascii="Arial" w:hAnsi="Arial" w:cs="Arial"/>
+          <w:sz w:val="18"/>
+          <w:szCs w:val="18"/>
+        </w:rPr>
+        <w:t>Intervalos donde es constante</w:t>
+      </w:r>
+    </w:p>
+    <w:p>
+      <w:pPr>
+        <w:pStyle w:val="Prrafodelista"/>
+        <w:numPr>
+          <w:ilvl w:val="0"/>
+          <w:numId w:val="6"/>
+        </w:numPr>
+        <w:rPr>
+          <w:rFonts w:ascii="Arial" w:hAnsi="Arial" w:cs="Arial"/>
+          <w:sz w:val="18"/>
+          <w:szCs w:val="18"/>
+        </w:rPr>
+      </w:pPr>
+      <w:r>
+        <w:rPr>
+          <w:rFonts w:ascii="Arial" w:hAnsi="Arial" w:cs="Arial"/>
+          <w:sz w:val="18"/>
+          <w:szCs w:val="18"/>
+        </w:rPr>
+        <w:lastRenderedPageBreak/>
+        <w:t>Máxi</w:t>
+      </w:r>
+      <w:bookmarkStart w:id="0" w:name="_GoBack"/>
+      <w:bookmarkEnd w:id="0"/>
+      <w:r>
+        <w:rPr>
+          <w:rFonts w:ascii="Arial" w:hAnsi="Arial" w:cs="Arial"/>
+          <w:sz w:val="18"/>
+          <w:szCs w:val="18"/>
+        </w:rPr>
+        <w:t>mos relativos y valores donde los alcanza</w:t>
+      </w:r>
+    </w:p>
+    <w:p>
+      <w:pPr>
+        <w:pStyle w:val="Prrafodelista"/>
+        <w:numPr>
+          <w:ilvl w:val="0"/>
+          <w:numId w:val="6"/>
+        </w:numPr>
+        <w:rPr>
+          <w:rFonts w:ascii="Arial" w:hAnsi="Arial" w:cs="Arial"/>
+          <w:sz w:val="18"/>
+          <w:szCs w:val="18"/>
+        </w:rPr>
+      </w:pPr>
+      <w:r>
+        <w:rPr>
+          <w:rFonts w:ascii="Arial" w:hAnsi="Arial" w:cs="Arial"/>
+          <w:sz w:val="18"/>
+          <w:szCs w:val="18"/>
+        </w:rPr>
+        <w:t>Mínimos relativos y donde los alcanzan</w:t>
+      </w:r>
+    </w:p>
+    <w:p>
+      <w:pPr>
+        <w:pStyle w:val="Prrafodelista"/>
+        <w:numPr>
+          <w:ilvl w:val="0"/>
+          <w:numId w:val="6"/>
+        </w:numPr>
+        <w:rPr>
+          <w:rFonts w:ascii="Arial" w:hAnsi="Arial" w:cs="Arial"/>
+          <w:sz w:val="18"/>
+          <w:szCs w:val="18"/>
+        </w:rPr>
+      </w:pPr>
+      <w:r>
+        <w:rPr>
+          <w:rFonts w:ascii="Arial" w:hAnsi="Arial" w:cs="Arial"/>
+          <w:sz w:val="18"/>
+          <w:szCs w:val="18"/>
+        </w:rPr>
+        <w:t>Máximos absolutos y valores donde los alcanza</w:t>
+      </w:r>
+    </w:p>
+    <w:p>
+      <w:pPr>
+        <w:pStyle w:val="Prrafodelista"/>
+        <w:numPr>
+          <w:ilvl w:val="0"/>
+          <w:numId w:val="6"/>
+        </w:numPr>
+        <w:rPr>
+          <w:rFonts w:ascii="Arial" w:hAnsi="Arial" w:cs="Arial"/>
+          <w:sz w:val="18"/>
+          <w:szCs w:val="18"/>
+        </w:rPr>
+      </w:pPr>
+      <w:r>
+        <w:rPr>
+          <w:rFonts w:ascii="Arial" w:hAnsi="Arial" w:cs="Arial"/>
+          <w:sz w:val="18"/>
+          <w:szCs w:val="18"/>
+        </w:rPr>
+        <w:t>Mínimos absolutos y valores donde los alcanza</w:t>
+      </w:r>
+    </w:p>
+    <w:p>
+      <w:pPr>
+        <w:pStyle w:val="Prrafodelista"/>
+        <w:numPr>
+          <w:ilvl w:val="0"/>
+          <w:numId w:val="6"/>
+        </w:numPr>
+        <w:rPr>
+          <w:rFonts w:ascii="Arial" w:hAnsi="Arial" w:cs="Arial"/>
+          <w:sz w:val="18"/>
+          <w:szCs w:val="18"/>
+        </w:rPr>
+      </w:pPr>
+      <w:r>
+        <w:rPr>
+          <w:rFonts w:ascii="Arial" w:hAnsi="Arial" w:cs="Arial"/>
+          <w:sz w:val="18"/>
+          <w:szCs w:val="18"/>
+        </w:rPr>
+        <w:t>Intervalos de concavidad hacia arriba</w:t>
+      </w:r>
+    </w:p>
+    <w:p>
+      <w:pPr>
+        <w:pStyle w:val="Prrafodelista"/>
+        <w:numPr>
+          <w:ilvl w:val="0"/>
+          <w:numId w:val="6"/>
+        </w:numPr>
+        <w:rPr>
+          <w:rFonts w:ascii="Arial" w:hAnsi="Arial" w:cs="Arial"/>
+          <w:sz w:val="18"/>
+          <w:szCs w:val="18"/>
+        </w:rPr>
+      </w:pPr>
+      <w:r>
+        <w:rPr>
+          <w:rFonts w:ascii="Arial" w:hAnsi="Arial" w:cs="Arial"/>
+          <w:sz w:val="18"/>
+          <w:szCs w:val="18"/>
+        </w:rPr>
+        <w:t>Intervalos de concavidad hacia abajo</w:t>
+      </w:r>
+    </w:p>
+    <w:p>
+      <w:pPr>
+        <w:rPr>
+          <w:rFonts w:ascii="Arial" w:hAnsi="Arial" w:cs="Arial"/>
+          <w:sz w:val="18"/>
+          <w:szCs w:val="18"/>
+        </w:rPr>
+      </w:pPr>
     </w:p>
     <w:sectPr>
       <w:pgSz w:w="11900" w:h="16840"/>
@@ -5030,6 +5582,95 @@
     </w:lvl>
   </w:abstractNum>
   <w:abstractNum w:abstractNumId="4">
+    <w:nsid w:val="64542BF7"/>
+    <w:multiLevelType w:val="hybridMultilevel"/>
+    <w:tmpl w:val="3D2AC0F2"/>
+    <w:lvl w:ilvl="0" w:tplc="0C0A0017">
+      <w:start w:val="1"/>
+      <w:numFmt w:val="lowerLetter"/>
+      <w:lvlText w:val="%1)"/>
+      <w:lvlJc w:val="left"/>
+      <w:pPr>
+        <w:ind w:left="720" w:hanging="360"/>
+      </w:pPr>
+      <w:rPr>
+        <w:rFonts w:hint="default"/>
+      </w:rPr>
+    </w:lvl>
+    <w:lvl w:ilvl="1" w:tplc="0C0A0019" w:tentative="1">
+      <w:start w:val="1"/>
+      <w:numFmt w:val="lowerLetter"/>
+      <w:lvlText w:val="%2."/>
+      <w:lvlJc w:val="left"/>
+      <w:pPr>
+        <w:ind w:left="1440" w:hanging="360"/>
+      </w:pPr>
+    </w:lvl>
+    <w:lvl w:ilvl="2" w:tplc="0C0A001B" w:tentative="1">
+      <w:start w:val="1"/>
+      <w:numFmt w:val="lowerRoman"/>
+      <w:lvlText w:val="%3."/>
+      <w:lvlJc w:val="right"/>
+      <w:pPr>
+        <w:ind w:left="2160" w:hanging="180"/>
+      </w:pPr>
+    </w:lvl>
+    <w:lvl w:ilvl="3" w:tplc="0C0A000F" w:tentative="1">
+      <w:start w:val="1"/>
+      <w:numFmt w:val="decimal"/>
+      <w:lvlText w:val="%4."/>
+      <w:lvlJc w:val="left"/>
+      <w:pPr>
+        <w:ind w:left="2880" w:hanging="360"/>
+      </w:pPr>
+    </w:lvl>
+    <w:lvl w:ilvl="4" w:tplc="0C0A0019" w:tentative="1">
+      <w:start w:val="1"/>
+      <w:numFmt w:val="lowerLetter"/>
+      <w:lvlText w:val="%5."/>
+      <w:lvlJc w:val="left"/>
+      <w:pPr>
+        <w:ind w:left="3600" w:hanging="360"/>
+      </w:pPr>
+    </w:lvl>
+    <w:lvl w:ilvl="5" w:tplc="0C0A001B" w:tentative="1">
+      <w:start w:val="1"/>
+      <w:numFmt w:val="lowerRoman"/>
+      <w:lvlText w:val="%6."/>
+      <w:lvlJc w:val="right"/>
+      <w:pPr>
+        <w:ind w:left="4320" w:hanging="180"/>
+      </w:pPr>
+    </w:lvl>
+    <w:lvl w:ilvl="6" w:tplc="0C0A000F" w:tentative="1">
+      <w:start w:val="1"/>
+      <w:numFmt w:val="decimal"/>
+      <w:lvlText w:val="%7."/>
+      <w:lvlJc w:val="left"/>
+      <w:pPr>
+        <w:ind w:left="5040" w:hanging="360"/>
+      </w:pPr>
+    </w:lvl>
+    <w:lvl w:ilvl="7" w:tplc="0C0A0019" w:tentative="1">
+      <w:start w:val="1"/>
+      <w:numFmt w:val="lowerLetter"/>
+      <w:lvlText w:val="%8."/>
+      <w:lvlJc w:val="left"/>
+      <w:pPr>
+        <w:ind w:left="5760" w:hanging="360"/>
+      </w:pPr>
+    </w:lvl>
+    <w:lvl w:ilvl="8" w:tplc="0C0A001B" w:tentative="1">
+      <w:start w:val="1"/>
+      <w:numFmt w:val="lowerRoman"/>
+      <w:lvlText w:val="%9."/>
+      <w:lvlJc w:val="right"/>
+      <w:pPr>
+        <w:ind w:left="6480" w:hanging="180"/>
+      </w:pPr>
+    </w:lvl>
+  </w:abstractNum>
+  <w:abstractNum w:abstractNumId="5">
     <w:nsid w:val="7B7B0311"/>
     <w:multiLevelType w:val="hybridMultilevel"/>
     <w:tmpl w:val="3D2AC0F2"/>
@@ -5131,6 +5772,9 @@
     <w:abstractNumId w:val="3"/>
   </w:num>
   <w:num w:numId="5">
+    <w:abstractNumId w:val="5"/>
+  </w:num>
+  <w:num w:numId="6">
     <w:abstractNumId w:val="4"/>
   </w:num>
 </w:numbering>

</xml_diff>